<commit_message>
Finalize All Project Documents
</commit_message>
<xml_diff>
--- a/Documents/How-To Document.docx
+++ b/Documents/How-To Document.docx
@@ -164,36 +164,8 @@
                                           <w:sz w:val="32"/>
                                           <w:szCs w:val="32"/>
                                         </w:rPr>
-                                        <w:t xml:space="preserve">Amit Peled, Daniel </w:t>
+                                        <w:t>Amit Peled, Daniel Piro, Shahar Alon, Nofar Rozenberg</w:t>
                                       </w:r>
-                                      <w:proofErr w:type="spellStart"/>
-                                      <w:r>
-                                        <w:rPr>
-                                          <w:color w:val="FFFFFF" w:themeColor="background1"/>
-                                          <w:sz w:val="32"/>
-                                          <w:szCs w:val="32"/>
-                                        </w:rPr>
-                                        <w:t>Piro</w:t>
-                                      </w:r>
-                                      <w:proofErr w:type="spellEnd"/>
-                                      <w:r>
-                                        <w:rPr>
-                                          <w:color w:val="FFFFFF" w:themeColor="background1"/>
-                                          <w:sz w:val="32"/>
-                                          <w:szCs w:val="32"/>
-                                        </w:rPr>
-                                        <w:t xml:space="preserve">, Shahar Alon, Nofar </w:t>
-                                      </w:r>
-                                      <w:proofErr w:type="spellStart"/>
-                                      <w:r>
-                                        <w:rPr>
-                                          <w:color w:val="FFFFFF" w:themeColor="background1"/>
-                                          <w:sz w:val="32"/>
-                                          <w:szCs w:val="32"/>
-                                        </w:rPr>
-                                        <w:t>Rozenberg</w:t>
-                                      </w:r>
-                                      <w:proofErr w:type="spellEnd"/>
                                     </w:p>
                                   </w:sdtContent>
                                 </w:sdt>
@@ -405,36 +377,8 @@
                                     <w:sz w:val="32"/>
                                     <w:szCs w:val="32"/>
                                   </w:rPr>
-                                  <w:t xml:space="preserve">Amit Peled, Daniel </w:t>
+                                  <w:t>Amit Peled, Daniel Piro, Shahar Alon, Nofar Rozenberg</w:t>
                                 </w:r>
-                                <w:proofErr w:type="spellStart"/>
-                                <w:r>
-                                  <w:rPr>
-                                    <w:color w:val="FFFFFF" w:themeColor="background1"/>
-                                    <w:sz w:val="32"/>
-                                    <w:szCs w:val="32"/>
-                                  </w:rPr>
-                                  <w:t>Piro</w:t>
-                                </w:r>
-                                <w:proofErr w:type="spellEnd"/>
-                                <w:r>
-                                  <w:rPr>
-                                    <w:color w:val="FFFFFF" w:themeColor="background1"/>
-                                    <w:sz w:val="32"/>
-                                    <w:szCs w:val="32"/>
-                                  </w:rPr>
-                                  <w:t xml:space="preserve">, Shahar Alon, Nofar </w:t>
-                                </w:r>
-                                <w:proofErr w:type="spellStart"/>
-                                <w:r>
-                                  <w:rPr>
-                                    <w:color w:val="FFFFFF" w:themeColor="background1"/>
-                                    <w:sz w:val="32"/>
-                                    <w:szCs w:val="32"/>
-                                  </w:rPr>
-                                  <w:t>Rozenberg</w:t>
-                                </w:r>
-                                <w:proofErr w:type="spellEnd"/>
                               </w:p>
                             </w:sdtContent>
                           </w:sdt>
@@ -2779,23 +2723,7 @@
         <w:t>Developers:</w:t>
       </w:r>
       <w:r>
-        <w:t xml:space="preserve"> Amit Peled, Daniel </w:t>
-      </w:r>
-      <w:proofErr w:type="spellStart"/>
-      <w:r>
-        <w:t>Piro</w:t>
-      </w:r>
-      <w:proofErr w:type="spellEnd"/>
-      <w:r>
-        <w:t xml:space="preserve">, Shahar Alon &amp; Nofar </w:t>
-      </w:r>
-      <w:proofErr w:type="spellStart"/>
-      <w:r>
-        <w:t>Rozenberg</w:t>
-      </w:r>
-      <w:proofErr w:type="spellEnd"/>
-      <w:r>
-        <w:t>.</w:t>
+        <w:t xml:space="preserve"> Amit Peled, Daniel Piro, Shahar Alon &amp; Nofar Rozenberg.</w:t>
       </w:r>
     </w:p>
     <w:p>
@@ -2819,15 +2747,7 @@
         <w:t>Dr. Barak Akabayov</w:t>
       </w:r>
       <w:r>
-        <w:t xml:space="preserve"> &amp; Samuel </w:t>
-      </w:r>
-      <w:proofErr w:type="spellStart"/>
-      <w:r>
-        <w:t>Viswas</w:t>
-      </w:r>
-      <w:proofErr w:type="spellEnd"/>
-      <w:r>
-        <w:t>.</w:t>
+        <w:t xml:space="preserve"> &amp; Samuel Viswas.</w:t>
       </w:r>
     </w:p>
     <w:p/>
@@ -2985,14 +2905,7 @@
           <w:sz w:val="20"/>
           <w:szCs w:val="20"/>
         </w:rPr>
-        <w:t>MolOpt</w:t>
-      </w:r>
-      <w:r>
-        <w:rPr>
-          <w:sz w:val="20"/>
-          <w:szCs w:val="20"/>
-        </w:rPr>
-        <w:t xml:space="preserve"> web-application</w:t>
+        <w:t>MolOpt web-application</w:t>
       </w:r>
       <w:r>
         <w:rPr>
@@ -3110,23 +3023,7 @@
           <w:szCs w:val="20"/>
           <w:u w:val="single"/>
         </w:rPr>
-        <w:t xml:space="preserve">Requirement </w:t>
-      </w:r>
-      <w:r>
-        <w:rPr>
-          <w:sz w:val="20"/>
-          <w:szCs w:val="20"/>
-          <w:u w:val="single"/>
-        </w:rPr>
-        <w:t>2</w:t>
-      </w:r>
-      <w:r>
-        <w:rPr>
-          <w:sz w:val="20"/>
-          <w:szCs w:val="20"/>
-          <w:u w:val="single"/>
-        </w:rPr>
-        <w:t>:</w:t>
+        <w:t>Requirement 2:</w:t>
       </w:r>
       <w:r>
         <w:rPr>
@@ -3279,15 +3176,7 @@
           <w:szCs w:val="20"/>
           <w:u w:val="single"/>
         </w:rPr>
-        <w:t>Step</w:t>
-      </w:r>
-      <w:r>
-        <w:rPr>
-          <w:sz w:val="20"/>
-          <w:szCs w:val="20"/>
-          <w:u w:val="single"/>
-        </w:rPr>
-        <w:t xml:space="preserve"> 1:</w:t>
+        <w:t>Step 1:</w:t>
       </w:r>
       <w:r>
         <w:rPr>
@@ -3392,23 +3281,7 @@
           <w:szCs w:val="20"/>
           <w:u w:val="single"/>
         </w:rPr>
-        <w:t>Step</w:t>
-      </w:r>
-      <w:r>
-        <w:rPr>
-          <w:sz w:val="20"/>
-          <w:szCs w:val="20"/>
-          <w:u w:val="single"/>
-        </w:rPr>
-        <w:t xml:space="preserve"> </w:t>
-      </w:r>
-      <w:r>
-        <w:rPr>
-          <w:sz w:val="20"/>
-          <w:szCs w:val="20"/>
-          <w:u w:val="single"/>
-        </w:rPr>
-        <w:t>3:</w:t>
+        <w:t>Step 3:</w:t>
       </w:r>
       <w:r>
         <w:rPr>
@@ -4048,15 +3921,7 @@
           <w:sz w:val="20"/>
           <w:szCs w:val="20"/>
         </w:rPr>
-        <w:t>MolOpt</w:t>
-      </w:r>
-      <w:r>
-        <w:rPr>
-          <w:color w:val="FF0000"/>
-          <w:sz w:val="20"/>
-          <w:szCs w:val="20"/>
-        </w:rPr>
-        <w:t xml:space="preserve"> </w:t>
+        <w:t xml:space="preserve">MolOpt </w:t>
       </w:r>
       <w:r>
         <w:rPr>
@@ -4300,47 +4165,7 @@
           <w:szCs w:val="20"/>
           <w:u w:val="single"/>
         </w:rPr>
-        <w:t>Q</w:t>
-      </w:r>
-      <w:r>
-        <w:rPr>
-          <w:b/>
-          <w:bCs/>
-          <w:sz w:val="20"/>
-          <w:szCs w:val="20"/>
-          <w:u w:val="single"/>
-        </w:rPr>
-        <w:t>2</w:t>
-      </w:r>
-      <w:r>
-        <w:rPr>
-          <w:b/>
-          <w:bCs/>
-          <w:sz w:val="20"/>
-          <w:szCs w:val="20"/>
-          <w:u w:val="single"/>
-        </w:rPr>
-        <w:t xml:space="preserve">: </w:t>
-      </w:r>
-      <w:r>
-        <w:rPr>
-          <w:b/>
-          <w:bCs/>
-          <w:sz w:val="20"/>
-          <w:szCs w:val="20"/>
-          <w:u w:val="single"/>
-        </w:rPr>
-        <w:t>Can I use MolOpt on multiple devices</w:t>
-      </w:r>
-      <w:r>
-        <w:rPr>
-          <w:b/>
-          <w:bCs/>
-          <w:sz w:val="20"/>
-          <w:szCs w:val="20"/>
-          <w:u w:val="single"/>
-        </w:rPr>
-        <w:t>?</w:t>
+        <w:t>Q2: Can I use MolOpt on multiple devices?</w:t>
       </w:r>
     </w:p>
     <w:p>
@@ -4382,21 +4207,7 @@
           <w:sz w:val="20"/>
           <w:szCs w:val="20"/>
         </w:rPr>
-        <w:t xml:space="preserve"> on multiple devices </w:t>
-      </w:r>
-      <w:r>
-        <w:rPr>
-          <w:sz w:val="20"/>
-          <w:szCs w:val="20"/>
-        </w:rPr>
-        <w:t>if</w:t>
-      </w:r>
-      <w:r>
-        <w:rPr>
-          <w:sz w:val="20"/>
-          <w:szCs w:val="20"/>
-        </w:rPr>
-        <w:t xml:space="preserve"> you </w:t>
+        <w:t xml:space="preserve"> on multiple devices if you </w:t>
       </w:r>
       <w:r>
         <w:rPr>
@@ -4466,27 +4277,7 @@
           <w:szCs w:val="20"/>
           <w:u w:val="single"/>
         </w:rPr>
-        <w:t xml:space="preserve">: </w:t>
-      </w:r>
-      <w:r>
-        <w:rPr>
-          <w:b/>
-          <w:bCs/>
-          <w:sz w:val="20"/>
-          <w:szCs w:val="20"/>
-          <w:u w:val="single"/>
-        </w:rPr>
-        <w:t>How do I contact support for MolOpt</w:t>
-      </w:r>
-      <w:r>
-        <w:rPr>
-          <w:b/>
-          <w:bCs/>
-          <w:sz w:val="20"/>
-          <w:szCs w:val="20"/>
-          <w:u w:val="single"/>
-        </w:rPr>
-        <w:t>?</w:t>
+        <w:t>: How do I contact support for MolOpt?</w:t>
       </w:r>
     </w:p>
     <w:p>
@@ -4598,47 +4389,7 @@
           <w:szCs w:val="20"/>
           <w:u w:val="single"/>
         </w:rPr>
-        <w:t>Q</w:t>
-      </w:r>
-      <w:r>
-        <w:rPr>
-          <w:b/>
-          <w:bCs/>
-          <w:sz w:val="20"/>
-          <w:szCs w:val="20"/>
-          <w:u w:val="single"/>
-        </w:rPr>
-        <w:t>4</w:t>
-      </w:r>
-      <w:r>
-        <w:rPr>
-          <w:b/>
-          <w:bCs/>
-          <w:sz w:val="20"/>
-          <w:szCs w:val="20"/>
-          <w:u w:val="single"/>
-        </w:rPr>
-        <w:t xml:space="preserve">: </w:t>
-      </w:r>
-      <w:r>
-        <w:rPr>
-          <w:b/>
-          <w:bCs/>
-          <w:sz w:val="20"/>
-          <w:szCs w:val="20"/>
-          <w:u w:val="single"/>
-        </w:rPr>
-        <w:t>What can I do if I forgot my user credentials</w:t>
-      </w:r>
-      <w:r>
-        <w:rPr>
-          <w:b/>
-          <w:bCs/>
-          <w:sz w:val="20"/>
-          <w:szCs w:val="20"/>
-          <w:u w:val="single"/>
-        </w:rPr>
-        <w:t>?</w:t>
+        <w:t>Q4: What can I do if I forgot my user credentials?</w:t>
       </w:r>
     </w:p>
     <w:p>
@@ -4659,10 +4410,7 @@
         <w:t>Answer:</w:t>
       </w:r>
       <w:r>
-        <w:t xml:space="preserve"> </w:t>
-      </w:r>
-      <w:r>
-        <w:t>In this case there are 2 options:</w:t>
+        <w:t xml:space="preserve"> In this case there are 2 options:</w:t>
       </w:r>
     </w:p>
     <w:p>
@@ -4994,37 +4742,7 @@
           <w:szCs w:val="20"/>
           <w:u w:val="single"/>
         </w:rPr>
-        <w:t>Q</w:t>
-      </w:r>
-      <w:r>
-        <w:rPr>
-          <w:b/>
-          <w:bCs/>
-          <w:sz w:val="20"/>
-          <w:szCs w:val="20"/>
-          <w:u w:val="single"/>
-        </w:rPr>
-        <w:t>7</w:t>
-      </w:r>
-      <w:r>
-        <w:rPr>
-          <w:b/>
-          <w:bCs/>
-          <w:sz w:val="20"/>
-          <w:szCs w:val="20"/>
-          <w:u w:val="single"/>
-        </w:rPr>
-        <w:t xml:space="preserve">: </w:t>
-      </w:r>
-      <w:r>
-        <w:rPr>
-          <w:b/>
-          <w:bCs/>
-          <w:sz w:val="20"/>
-          <w:szCs w:val="20"/>
-          <w:u w:val="single"/>
-        </w:rPr>
-        <w:t>How can I know my algorithm run status?</w:t>
+        <w:t>Q7: How can I know my algorithm run status?</w:t>
       </w:r>
     </w:p>
     <w:p>
@@ -5469,16 +5187,24 @@
           <w:szCs w:val="20"/>
         </w:rPr>
       </w:pPr>
+    </w:p>
+    <w:p>
+      <w:pPr>
+        <w:rPr>
+          <w:sz w:val="20"/>
+          <w:szCs w:val="20"/>
+        </w:rPr>
+      </w:pPr>
       <w:r>
         <w:rPr>
           <w:sz w:val="20"/>
           <w:szCs w:val="20"/>
         </w:rPr>
         <w:drawing>
-          <wp:inline distT="0" distB="0" distL="0" distR="0" wp14:anchorId="4FFBECC8" wp14:editId="0EB79E89">
-            <wp:extent cx="4282811" cy="4968671"/>
-            <wp:effectExtent l="0" t="0" r="3810" b="3810"/>
-            <wp:docPr id="2" name="Picture 2"/>
+          <wp:inline distT="0" distB="0" distL="0" distR="0" wp14:anchorId="5F20509C" wp14:editId="082ABFEC">
+            <wp:extent cx="4238625" cy="3783159"/>
+            <wp:effectExtent l="0" t="0" r="0" b="8255"/>
+            <wp:docPr id="1506916070" name="Picture 1"/>
             <wp:cNvGraphicFramePr>
               <a:graphicFrameLocks xmlns:a="http://schemas.openxmlformats.org/drawingml/2006/main" noChangeAspect="1"/>
             </wp:cNvGraphicFramePr>
@@ -5486,7 +5212,7 @@
               <a:graphicData uri="http://schemas.openxmlformats.org/drawingml/2006/picture">
                 <pic:pic xmlns:pic="http://schemas.openxmlformats.org/drawingml/2006/picture">
                   <pic:nvPicPr>
-                    <pic:cNvPr id="1" name=""/>
+                    <pic:cNvPr id="1506916070" name=""/>
                     <pic:cNvPicPr/>
                   </pic:nvPicPr>
                   <pic:blipFill>
@@ -5498,7 +5224,7 @@
                   <pic:spPr>
                     <a:xfrm>
                       <a:off x="0" y="0"/>
-                      <a:ext cx="4282811" cy="4968671"/>
+                      <a:ext cx="4242880" cy="3786956"/>
                     </a:xfrm>
                     <a:prstGeom prst="rect">
                       <a:avLst/>
@@ -5518,6 +5244,14 @@
           <w:szCs w:val="20"/>
         </w:rPr>
       </w:pPr>
+    </w:p>
+    <w:p>
+      <w:pPr>
+        <w:rPr>
+          <w:sz w:val="20"/>
+          <w:szCs w:val="20"/>
+        </w:rPr>
+      </w:pPr>
       <w:r>
         <w:rPr>
           <w:sz w:val="20"/>
@@ -5529,8 +5263,56 @@
     <w:p>
       <w:pPr>
         <w:rPr>
-          <w:sz w:val="20"/>
-          <w:szCs w:val="20"/>
+          <w:noProof/>
+          <w:sz w:val="20"/>
+          <w:szCs w:val="20"/>
+        </w:rPr>
+      </w:pPr>
+    </w:p>
+    <w:p>
+      <w:pPr>
+        <w:rPr>
+          <w:noProof/>
+          <w:sz w:val="20"/>
+          <w:szCs w:val="20"/>
+        </w:rPr>
+      </w:pPr>
+    </w:p>
+    <w:p>
+      <w:pPr>
+        <w:rPr>
+          <w:noProof/>
+          <w:sz w:val="20"/>
+          <w:szCs w:val="20"/>
+        </w:rPr>
+      </w:pPr>
+    </w:p>
+    <w:p>
+      <w:pPr>
+        <w:rPr>
+          <w:noProof/>
+          <w:sz w:val="20"/>
+          <w:szCs w:val="20"/>
+        </w:rPr>
+      </w:pPr>
+    </w:p>
+    <w:p>
+      <w:pPr>
+        <w:rPr>
+          <w:noProof/>
+          <w:sz w:val="20"/>
+          <w:szCs w:val="20"/>
+        </w:rPr>
+      </w:pPr>
+    </w:p>
+    <w:p>
+      <w:pPr>
+        <w:rPr>
+          <w:b/>
+          <w:bCs/>
+          <w:sz w:val="20"/>
+          <w:szCs w:val="20"/>
+          <w:u w:val="single"/>
         </w:rPr>
       </w:pPr>
       <w:r>
@@ -5540,26 +5322,26 @@
         </w:rPr>
         <w:lastRenderedPageBreak/>
         <w:drawing>
-          <wp:anchor distT="0" distB="0" distL="114300" distR="114300" simplePos="0" relativeHeight="251663360" behindDoc="1" locked="0" layoutInCell="1" allowOverlap="1" wp14:anchorId="7C67785F" wp14:editId="7585089F">
+          <wp:anchor distT="0" distB="0" distL="114300" distR="114300" simplePos="0" relativeHeight="251677696" behindDoc="1" locked="0" layoutInCell="1" allowOverlap="1" wp14:anchorId="1B0F7105" wp14:editId="0B4C0B10">
             <wp:simplePos x="0" y="0"/>
             <wp:positionH relativeFrom="margin">
               <wp:align>right</wp:align>
             </wp:positionH>
             <wp:positionV relativeFrom="paragraph">
-              <wp:posOffset>240</wp:posOffset>
+              <wp:posOffset>9525</wp:posOffset>
             </wp:positionV>
-            <wp:extent cx="2397760" cy="2789555"/>
-            <wp:effectExtent l="0" t="0" r="2540" b="0"/>
+            <wp:extent cx="1889760" cy="1729740"/>
+            <wp:effectExtent l="0" t="0" r="0" b="3810"/>
             <wp:wrapTight wrapText="bothSides">
               <wp:wrapPolygon edited="0">
                 <wp:start x="0" y="0"/>
-                <wp:lineTo x="0" y="21389"/>
-                <wp:lineTo x="21451" y="21389"/>
-                <wp:lineTo x="21451" y="0"/>
+                <wp:lineTo x="0" y="21410"/>
+                <wp:lineTo x="21339" y="21410"/>
+                <wp:lineTo x="21339" y="0"/>
                 <wp:lineTo x="0" y="0"/>
               </wp:wrapPolygon>
             </wp:wrapTight>
-            <wp:docPr id="3" name="Picture 3"/>
+            <wp:docPr id="142209842" name="Picture 1"/>
             <wp:cNvGraphicFramePr>
               <a:graphicFrameLocks xmlns:a="http://schemas.openxmlformats.org/drawingml/2006/main" noChangeAspect="1"/>
             </wp:cNvGraphicFramePr>
@@ -5567,7 +5349,7 @@
               <a:graphicData uri="http://schemas.openxmlformats.org/drawingml/2006/picture">
                 <pic:pic xmlns:pic="http://schemas.openxmlformats.org/drawingml/2006/picture">
                   <pic:nvPicPr>
-                    <pic:cNvPr id="1" name=""/>
+                    <pic:cNvPr id="142209842" name=""/>
                     <pic:cNvPicPr/>
                   </pic:nvPicPr>
                   <pic:blipFill>
@@ -5585,7 +5367,7 @@
                   <pic:spPr>
                     <a:xfrm>
                       <a:off x="0" y="0"/>
-                      <a:ext cx="2397760" cy="2789555"/>
+                      <a:ext cx="1889760" cy="1729740"/>
                     </a:xfrm>
                     <a:prstGeom prst="rect">
                       <a:avLst/>
@@ -5594,18 +5376,10 @@
                 </pic:pic>
               </a:graphicData>
             </a:graphic>
-            <wp14:sizeRelH relativeFrom="margin">
-              <wp14:pctWidth>0</wp14:pctWidth>
-            </wp14:sizeRelH>
-            <wp14:sizeRelV relativeFrom="margin">
-              <wp14:pctHeight>0</wp14:pctHeight>
-            </wp14:sizeRelV>
           </wp:anchor>
         </w:drawing>
       </w:r>
-    </w:p>
-    <w:p>
-      <w:pPr>
+      <w:r>
         <w:rPr>
           <w:b/>
           <w:bCs/>
@@ -5613,15 +5387,6 @@
           <w:szCs w:val="20"/>
           <w:u w:val="single"/>
         </w:rPr>
-      </w:pPr>
-      <w:r>
-        <w:rPr>
-          <w:b/>
-          <w:bCs/>
-          <w:sz w:val="20"/>
-          <w:szCs w:val="20"/>
-          <w:u w:val="single"/>
-        </w:rPr>
         <w:t>Register</w:t>
       </w:r>
     </w:p>
@@ -5669,6 +5434,44 @@
         </w:rPr>
         <w:t>(See the image on the right)</w:t>
       </w:r>
+      <w:r>
+        <w:rPr>
+          <w:noProof/>
+        </w:rPr>
+        <w:t xml:space="preserve"> </w:t>
+      </w:r>
+    </w:p>
+    <w:p>
+      <w:pPr>
+        <w:rPr>
+          <w:sz w:val="20"/>
+          <w:szCs w:val="20"/>
+        </w:rPr>
+      </w:pPr>
+    </w:p>
+    <w:p>
+      <w:pPr>
+        <w:rPr>
+          <w:sz w:val="20"/>
+          <w:szCs w:val="20"/>
+        </w:rPr>
+      </w:pPr>
+    </w:p>
+    <w:p>
+      <w:pPr>
+        <w:rPr>
+          <w:sz w:val="20"/>
+          <w:szCs w:val="20"/>
+        </w:rPr>
+      </w:pPr>
+    </w:p>
+    <w:p>
+      <w:pPr>
+        <w:rPr>
+          <w:sz w:val="20"/>
+          <w:szCs w:val="20"/>
+        </w:rPr>
+      </w:pPr>
     </w:p>
     <w:p>
       <w:pPr>
@@ -5719,16 +5522,11 @@
     <w:p>
       <w:pPr>
         <w:rPr>
-          <w:sz w:val="20"/>
-          <w:szCs w:val="20"/>
-        </w:rPr>
-      </w:pPr>
-    </w:p>
-    <w:p>
-      <w:pPr>
-        <w:rPr>
-          <w:sz w:val="20"/>
-          <w:szCs w:val="20"/>
+          <w:rFonts w:hint="cs"/>
+          <w:sz w:val="20"/>
+          <w:szCs w:val="20"/>
+          <w:rtl/>
+          <w:lang w:bidi="he-IL"/>
         </w:rPr>
       </w:pPr>
     </w:p>
@@ -5764,6 +5562,7 @@
       </w:pPr>
       <w:r>
         <w:rPr>
+          <w:noProof/>
           <w:sz w:val="20"/>
           <w:szCs w:val="20"/>
         </w:rPr>
@@ -5816,6 +5615,7 @@
       </w:pPr>
       <w:r>
         <w:rPr>
+          <w:noProof/>
           <w:sz w:val="20"/>
           <w:szCs w:val="20"/>
         </w:rPr>
@@ -6050,6 +5850,7 @@
         <w:rPr>
           <w:b/>
           <w:bCs/>
+          <w:noProof/>
           <w:sz w:val="20"/>
           <w:szCs w:val="20"/>
           <w:u w:val="single"/>
@@ -6156,28 +5957,7 @@
           <w:sz w:val="20"/>
           <w:szCs w:val="20"/>
         </w:rPr>
-        <w:t xml:space="preserve">If you would like to do that, </w:t>
-      </w:r>
-      <w:r>
-        <w:rPr>
-          <w:sz w:val="20"/>
-          <w:szCs w:val="20"/>
-        </w:rPr>
-        <w:t xml:space="preserve">you need to do is to click on the User’s picture icon on the top-right of the screen, then click on </w:t>
-      </w:r>
-      <w:r>
-        <w:rPr>
-          <w:sz w:val="20"/>
-          <w:szCs w:val="20"/>
-        </w:rPr>
-        <w:t xml:space="preserve">“Profile” </w:t>
-      </w:r>
-      <w:r>
-        <w:rPr>
-          <w:sz w:val="20"/>
-          <w:szCs w:val="20"/>
-        </w:rPr>
-        <w:t>in the dropdown list that will be opened</w:t>
+        <w:t>If you would like to do that, you need to do is to click on the User’s picture icon on the top-right of the screen, then click on “Profile” in the dropdown list that will be opened</w:t>
       </w:r>
       <w:r>
         <w:rPr>
@@ -6221,23 +6001,7 @@
           <w:sz w:val="20"/>
           <w:szCs w:val="20"/>
         </w:rPr>
-        <w:t xml:space="preserve"> – each tab is </w:t>
-      </w:r>
-      <w:proofErr w:type="gramStart"/>
-      <w:r>
-        <w:rPr>
-          <w:sz w:val="20"/>
-          <w:szCs w:val="20"/>
-        </w:rPr>
-        <w:t>relate</w:t>
-      </w:r>
-      <w:proofErr w:type="gramEnd"/>
-      <w:r>
-        <w:rPr>
-          <w:sz w:val="20"/>
-          <w:szCs w:val="20"/>
-        </w:rPr>
-        <w:t xml:space="preserve"> to different type of information details:</w:t>
+        <w:t xml:space="preserve"> – each tab is relate to different type of information details:</w:t>
       </w:r>
     </w:p>
     <w:p>
@@ -6347,10 +6111,10 @@
           <w:szCs w:val="20"/>
         </w:rPr>
         <w:drawing>
-          <wp:inline distT="0" distB="0" distL="0" distR="0" wp14:anchorId="1B218046" wp14:editId="053C9358">
-            <wp:extent cx="5486400" cy="1901825"/>
-            <wp:effectExtent l="0" t="0" r="0" b="3175"/>
-            <wp:docPr id="16" name="Picture 16"/>
+          <wp:inline distT="0" distB="0" distL="0" distR="0" wp14:anchorId="6453F649" wp14:editId="64286304">
+            <wp:extent cx="5486400" cy="2018665"/>
+            <wp:effectExtent l="0" t="0" r="0" b="635"/>
+            <wp:docPr id="519719654" name="Picture 1"/>
             <wp:cNvGraphicFramePr>
               <a:graphicFrameLocks xmlns:a="http://schemas.openxmlformats.org/drawingml/2006/main" noChangeAspect="1"/>
             </wp:cNvGraphicFramePr>
@@ -6358,7 +6122,7 @@
               <a:graphicData uri="http://schemas.openxmlformats.org/drawingml/2006/picture">
                 <pic:pic xmlns:pic="http://schemas.openxmlformats.org/drawingml/2006/picture">
                   <pic:nvPicPr>
-                    <pic:cNvPr id="1" name=""/>
+                    <pic:cNvPr id="519719654" name=""/>
                     <pic:cNvPicPr/>
                   </pic:nvPicPr>
                   <pic:blipFill>
@@ -6370,7 +6134,7 @@
                   <pic:spPr>
                     <a:xfrm>
                       <a:off x="0" y="0"/>
-                      <a:ext cx="5486400" cy="1901825"/>
+                      <a:ext cx="5486400" cy="2018665"/>
                     </a:xfrm>
                     <a:prstGeom prst="rect">
                       <a:avLst/>
@@ -6481,9 +6245,7 @@
           <w:u w:val="single"/>
         </w:rPr>
       </w:pPr>
-    </w:p>
-    <w:p>
-      <w:pPr>
+      <w:r>
         <w:rPr>
           <w:b/>
           <w:bCs/>
@@ -6491,15 +6253,6 @@
           <w:szCs w:val="20"/>
           <w:u w:val="single"/>
         </w:rPr>
-      </w:pPr>
-      <w:r>
-        <w:rPr>
-          <w:b/>
-          <w:bCs/>
-          <w:sz w:val="20"/>
-          <w:szCs w:val="20"/>
-          <w:u w:val="single"/>
-        </w:rPr>
         <w:lastRenderedPageBreak/>
         <w:t>Run An Algorithm</w:t>
       </w:r>
@@ -6633,15 +6386,7 @@
           <w:sz w:val="20"/>
           <w:szCs w:val="20"/>
         </w:rPr>
-        <w:t xml:space="preserve"> (by clicking on the wanted algorithm</w:t>
-      </w:r>
-      <w:proofErr w:type="gramStart"/>
-      <w:r>
-        <w:rPr>
-          <w:sz w:val="20"/>
-          <w:szCs w:val="20"/>
-        </w:rPr>
-        <w:t>)</w:t>
+        <w:t xml:space="preserve"> (by clicking on the wanted algorithm)</w:t>
       </w:r>
       <w:r>
         <w:rPr>
@@ -6656,17 +6401,17 @@
         </w:rPr>
         <w:t>:</w:t>
       </w:r>
-      <w:proofErr w:type="gramEnd"/>
-    </w:p>
-    <w:p>
-      <w:pPr>
-        <w:rPr>
-          <w:sz w:val="20"/>
-          <w:szCs w:val="20"/>
-        </w:rPr>
-      </w:pPr>
-      <w:r>
-        <w:rPr>
+    </w:p>
+    <w:p>
+      <w:pPr>
+        <w:rPr>
+          <w:sz w:val="20"/>
+          <w:szCs w:val="20"/>
+        </w:rPr>
+      </w:pPr>
+      <w:r>
+        <w:rPr>
+          <w:noProof/>
           <w:sz w:val="20"/>
           <w:szCs w:val="20"/>
         </w:rPr>
@@ -6745,6 +6490,7 @@
       </w:pPr>
       <w:r>
         <w:rPr>
+          <w:noProof/>
           <w:sz w:val="20"/>
           <w:szCs w:val="20"/>
         </w:rPr>
@@ -7081,6 +6827,7 @@
       </w:pPr>
       <w:r>
         <w:rPr>
+          <w:noProof/>
           <w:sz w:val="20"/>
           <w:szCs w:val="20"/>
         </w:rPr>
@@ -7162,23 +6909,7 @@
           <w:sz w:val="20"/>
           <w:szCs w:val="20"/>
         </w:rPr>
-        <w:t xml:space="preserve">The output of this run will be a </w:t>
-      </w:r>
-      <w:proofErr w:type="gramStart"/>
-      <w:r>
-        <w:rPr>
-          <w:sz w:val="20"/>
-          <w:szCs w:val="20"/>
-        </w:rPr>
-        <w:t>“.mol</w:t>
-      </w:r>
-      <w:proofErr w:type="gramEnd"/>
-      <w:r>
-        <w:rPr>
-          <w:sz w:val="20"/>
-          <w:szCs w:val="20"/>
-        </w:rPr>
-        <w:t>2” file – the</w:t>
+        <w:t>The output of this run will be a “.mol2” file – the</w:t>
       </w:r>
       <w:r>
         <w:rPr>
@@ -7226,6 +6957,7 @@
       </w:pPr>
       <w:r>
         <w:rPr>
+          <w:noProof/>
           <w:sz w:val="20"/>
           <w:szCs w:val="20"/>
         </w:rPr>
@@ -7285,23 +7017,7 @@
           <w:sz w:val="20"/>
           <w:szCs w:val="20"/>
         </w:rPr>
-        <w:t xml:space="preserve">gets the molecule in a </w:t>
-      </w:r>
-      <w:proofErr w:type="gramStart"/>
-      <w:r>
-        <w:rPr>
-          <w:sz w:val="20"/>
-          <w:szCs w:val="20"/>
-        </w:rPr>
-        <w:t>“.mol</w:t>
-      </w:r>
-      <w:proofErr w:type="gramEnd"/>
-      <w:r>
-        <w:rPr>
-          <w:sz w:val="20"/>
-          <w:szCs w:val="20"/>
-        </w:rPr>
-        <w:t xml:space="preserve">2” file </w:t>
+        <w:t xml:space="preserve">gets the molecule in a “.mol2” file </w:t>
       </w:r>
       <w:r>
         <w:rPr>
@@ -7361,21 +7077,12 @@
           <w:szCs w:val="20"/>
         </w:rPr>
       </w:pPr>
-      <w:proofErr w:type="gramStart"/>
-      <w:r>
-        <w:rPr>
-          <w:sz w:val="20"/>
-          <w:szCs w:val="20"/>
-        </w:rPr>
-        <w:t>“.mol</w:t>
-      </w:r>
-      <w:proofErr w:type="gramEnd"/>
-      <w:r>
-        <w:rPr>
-          <w:sz w:val="20"/>
-          <w:szCs w:val="20"/>
-        </w:rPr>
-        <w:t>2”</w:t>
+      <w:r>
+        <w:rPr>
+          <w:sz w:val="20"/>
+          <w:szCs w:val="20"/>
+        </w:rPr>
+        <w:t>“.mol2”</w:t>
       </w:r>
       <w:r>
         <w:rPr>
@@ -7415,6 +7122,7 @@
       </w:pPr>
       <w:r>
         <w:rPr>
+          <w:noProof/>
           <w:sz w:val="20"/>
           <w:szCs w:val="20"/>
         </w:rPr>
@@ -7472,14 +7180,7 @@
           <w:sz w:val="20"/>
           <w:szCs w:val="20"/>
         </w:rPr>
-        <w:t>Second</w:t>
-      </w:r>
-      <w:r>
-        <w:rPr>
-          <w:sz w:val="20"/>
-          <w:szCs w:val="20"/>
-        </w:rPr>
-        <w:t xml:space="preserve"> section of the file should look like:</w:t>
+        <w:t>Second section of the file should look like:</w:t>
       </w:r>
     </w:p>
     <w:p>
@@ -7492,6 +7193,7 @@
       </w:pPr>
       <w:r>
         <w:rPr>
+          <w:noProof/>
           <w:sz w:val="20"/>
           <w:szCs w:val="20"/>
         </w:rPr>
@@ -7562,6 +7264,7 @@
       </w:pPr>
       <w:r>
         <w:rPr>
+          <w:noProof/>
           <w:sz w:val="20"/>
           <w:szCs w:val="20"/>
         </w:rPr>
@@ -7628,39 +7331,7 @@
           <w:sz w:val="20"/>
           <w:szCs w:val="20"/>
         </w:rPr>
-        <w:t xml:space="preserve"> for files that contains multiple </w:t>
-      </w:r>
-      <w:r>
-        <w:rPr>
-          <w:color w:val="FF0000"/>
-          <w:sz w:val="20"/>
-          <w:szCs w:val="20"/>
-        </w:rPr>
-        <w:t>molecule</w:t>
-      </w:r>
-      <w:r>
-        <w:rPr>
-          <w:color w:val="FF0000"/>
-          <w:sz w:val="20"/>
-          <w:szCs w:val="20"/>
-        </w:rPr>
-        <w:t>s as explained above, all you need to do is just add another blank line right after the “</w:t>
-      </w:r>
-      <w:r>
-        <w:rPr>
-          <w:color w:val="FF0000"/>
-          <w:sz w:val="20"/>
-          <w:szCs w:val="20"/>
-        </w:rPr>
-        <w:t xml:space="preserve">USER_CHANGES” </w:t>
-      </w:r>
-      <w:r>
-        <w:rPr>
-          <w:color w:val="FF0000"/>
-          <w:sz w:val="20"/>
-          <w:szCs w:val="20"/>
-        </w:rPr>
-        <w:t>and repeat the steps above.</w:t>
+        <w:t xml:space="preserve"> for files that contains multiple molecules as explained above, all you need to do is just add another blank line right after the “USER_CHANGES” and repeat the steps above.</w:t>
       </w:r>
     </w:p>
     <w:p>
@@ -7698,21 +7369,7 @@
           <w:sz w:val="20"/>
           <w:szCs w:val="20"/>
         </w:rPr>
-        <w:t xml:space="preserve">(Otherwise, there is no way to know which </w:t>
-      </w:r>
-      <w:r>
-        <w:rPr>
-          <w:sz w:val="20"/>
-          <w:szCs w:val="20"/>
-        </w:rPr>
-        <w:t>characteristics values</w:t>
-      </w:r>
-      <w:r>
-        <w:rPr>
-          <w:sz w:val="20"/>
-          <w:szCs w:val="20"/>
-        </w:rPr>
-        <w:t xml:space="preserve"> we need to get out of the algorithm results).</w:t>
+        <w:t>(Otherwise, there is no way to know which characteristics values we need to get out of the algorithm results).</w:t>
       </w:r>
     </w:p>
     <w:p>
@@ -7741,28 +7398,7 @@
           <w:sz w:val="20"/>
           <w:szCs w:val="20"/>
         </w:rPr>
-        <w:t xml:space="preserve"> </w:t>
-      </w:r>
-      <w:r>
-        <w:rPr>
-          <w:sz w:val="20"/>
-          <w:szCs w:val="20"/>
-        </w:rPr>
-        <w:t>Excel</w:t>
-      </w:r>
-      <w:r>
-        <w:rPr>
-          <w:sz w:val="20"/>
-          <w:szCs w:val="20"/>
-        </w:rPr>
-        <w:t xml:space="preserve"> file – the characteristics values</w:t>
-      </w:r>
-      <w:r>
-        <w:rPr>
-          <w:sz w:val="20"/>
-          <w:szCs w:val="20"/>
-        </w:rPr>
-        <w:t xml:space="preserve"> </w:t>
+        <w:t xml:space="preserve"> Excel file – the characteristics values </w:t>
       </w:r>
       <w:r>
         <w:rPr>
@@ -7835,21 +7471,7 @@
           <w:sz w:val="20"/>
           <w:szCs w:val="20"/>
         </w:rPr>
-        <w:t xml:space="preserve">This type of </w:t>
-      </w:r>
-      <w:r>
-        <w:rPr>
-          <w:sz w:val="20"/>
-          <w:szCs w:val="20"/>
-        </w:rPr>
-        <w:t>algorithms has 2 running-modes in the system</w:t>
-      </w:r>
-      <w:r>
-        <w:rPr>
-          <w:sz w:val="20"/>
-          <w:szCs w:val="20"/>
-        </w:rPr>
-        <w:t>:</w:t>
+        <w:t>This type of algorithms has 2 running-modes in the system:</w:t>
       </w:r>
     </w:p>
     <w:p>
@@ -7922,6 +7544,7 @@
       </w:pPr>
       <w:r>
         <w:rPr>
+          <w:noProof/>
           <w:sz w:val="20"/>
           <w:szCs w:val="20"/>
         </w:rPr>
@@ -8043,6 +7666,7 @@
       </w:pPr>
       <w:r>
         <w:rPr>
+          <w:noProof/>
           <w:sz w:val="20"/>
           <w:szCs w:val="20"/>
         </w:rPr>
@@ -8150,21 +7774,7 @@
           <w:sz w:val="20"/>
           <w:szCs w:val="20"/>
         </w:rPr>
-        <w:t xml:space="preserve">The rest of the lines will contains the values for each </w:t>
-      </w:r>
-      <w:r>
-        <w:rPr>
-          <w:sz w:val="20"/>
-          <w:szCs w:val="20"/>
-        </w:rPr>
-        <w:t>characte</w:t>
-      </w:r>
-      <w:r>
-        <w:rPr>
-          <w:sz w:val="20"/>
-          <w:szCs w:val="20"/>
-        </w:rPr>
-        <w:t>r.</w:t>
+        <w:t>The rest of the lines will contains the values for each character.</w:t>
       </w:r>
     </w:p>
     <w:p>
@@ -8250,28 +7860,7 @@
           <w:sz w:val="20"/>
           <w:szCs w:val="20"/>
         </w:rPr>
-        <w:t>The output of this run will be a</w:t>
-      </w:r>
-      <w:r>
-        <w:rPr>
-          <w:sz w:val="20"/>
-          <w:szCs w:val="20"/>
-        </w:rPr>
-        <w:t>n</w:t>
-      </w:r>
-      <w:r>
-        <w:rPr>
-          <w:sz w:val="20"/>
-          <w:szCs w:val="20"/>
-        </w:rPr>
-        <w:t xml:space="preserve"> Excel file – the </w:t>
-      </w:r>
-      <w:r>
-        <w:rPr>
-          <w:sz w:val="20"/>
-          <w:szCs w:val="20"/>
-        </w:rPr>
-        <w:t xml:space="preserve">docking level and fit level to </w:t>
+        <w:t xml:space="preserve">The output of this run will be an Excel file – the docking level and fit level to </w:t>
       </w:r>
       <w:r>
         <w:rPr>
@@ -8333,6 +7922,7 @@
       </w:pPr>
       <w:r>
         <w:rPr>
+          <w:noProof/>
           <w:sz w:val="20"/>
           <w:szCs w:val="20"/>
         </w:rPr>
@@ -8438,40 +8028,27 @@
           <w:sz w:val="20"/>
           <w:szCs w:val="20"/>
         </w:rPr>
-        <w:t>The output of this run will be an Excel file – the docking level and fit level to another molecule</w:t>
-      </w:r>
-      <w:r>
-        <w:rPr>
-          <w:sz w:val="20"/>
-          <w:szCs w:val="20"/>
-        </w:rPr>
-        <w:t xml:space="preserve"> (Same as in the ML algorithm runs)</w:t>
-      </w:r>
-      <w:r>
-        <w:rPr>
-          <w:sz w:val="20"/>
-          <w:szCs w:val="20"/>
-        </w:rPr>
-        <w:t>.</w:t>
-      </w:r>
-    </w:p>
-    <w:p>
-      <w:pPr>
-        <w:rPr>
-          <w:sz w:val="20"/>
-          <w:szCs w:val="20"/>
-        </w:rPr>
-      </w:pPr>
-    </w:p>
-    <w:p>
-      <w:pPr>
-        <w:rPr>
-          <w:sz w:val="20"/>
-          <w:szCs w:val="20"/>
-        </w:rPr>
-      </w:pPr>
-      <w:r>
-        <w:rPr>
+        <w:t>The output of this run will be an Excel file – the docking level and fit level to another molecule (Same as in the ML algorithm runs).</w:t>
+      </w:r>
+    </w:p>
+    <w:p>
+      <w:pPr>
+        <w:rPr>
+          <w:sz w:val="20"/>
+          <w:szCs w:val="20"/>
+        </w:rPr>
+      </w:pPr>
+    </w:p>
+    <w:p>
+      <w:pPr>
+        <w:rPr>
+          <w:sz w:val="20"/>
+          <w:szCs w:val="20"/>
+        </w:rPr>
+      </w:pPr>
+      <w:r>
+        <w:rPr>
+          <w:noProof/>
           <w:sz w:val="20"/>
           <w:szCs w:val="20"/>
         </w:rPr>
@@ -8569,35 +8146,7 @@
           <w:sz w:val="20"/>
           <w:szCs w:val="20"/>
         </w:rPr>
-        <w:t xml:space="preserve">If you want to see all the </w:t>
-      </w:r>
-      <w:r>
-        <w:rPr>
-          <w:sz w:val="20"/>
-          <w:szCs w:val="20"/>
-        </w:rPr>
-        <w:t>information related to the algorithms in the system</w:t>
-      </w:r>
-      <w:r>
-        <w:rPr>
-          <w:sz w:val="20"/>
-          <w:szCs w:val="20"/>
-        </w:rPr>
-        <w:t xml:space="preserve">, you’ll need to go to the </w:t>
-      </w:r>
-      <w:r>
-        <w:rPr>
-          <w:sz w:val="20"/>
-          <w:szCs w:val="20"/>
-        </w:rPr>
-        <w:t xml:space="preserve">Algorithms </w:t>
-      </w:r>
-      <w:r>
-        <w:rPr>
-          <w:sz w:val="20"/>
-          <w:szCs w:val="20"/>
-        </w:rPr>
-        <w:t>page.</w:t>
+        <w:t>If you want to see all the information related to the algorithms in the system, you’ll need to go to the Algorithms page.</w:t>
       </w:r>
     </w:p>
     <w:p>
@@ -8905,21 +8454,7 @@
           <w:sz w:val="20"/>
           <w:szCs w:val="20"/>
         </w:rPr>
-        <w:t xml:space="preserve">You can find the link to that page </w:t>
-      </w:r>
-      <w:r>
-        <w:rPr>
-          <w:sz w:val="20"/>
-          <w:szCs w:val="20"/>
-        </w:rPr>
-        <w:t>in the menu</w:t>
-      </w:r>
-      <w:r>
-        <w:rPr>
-          <w:sz w:val="20"/>
-          <w:szCs w:val="20"/>
-        </w:rPr>
-        <w:t xml:space="preserve"> on the top-left side of the screen (You can see this in the image on the right).</w:t>
+        <w:t>You can find the link to that page in the menu on the top-left side of the screen (You can see this in the image on the right).</w:t>
       </w:r>
       <w:r>
         <w:rPr>
@@ -8978,6 +8513,7 @@
       </w:pPr>
       <w:r>
         <w:rPr>
+          <w:noProof/>
           <w:sz w:val="20"/>
           <w:szCs w:val="20"/>
         </w:rPr>
@@ -9069,6 +8605,7 @@
       </w:pPr>
       <w:r>
         <w:rPr>
+          <w:noProof/>
           <w:sz w:val="20"/>
           <w:szCs w:val="20"/>
         </w:rPr>
@@ -9245,6 +8782,7 @@
       </w:pPr>
       <w:r>
         <w:rPr>
+          <w:noProof/>
           <w:sz w:val="20"/>
           <w:szCs w:val="20"/>
         </w:rPr>
@@ -9347,14 +8885,7 @@
           <w:sz w:val="20"/>
           <w:szCs w:val="20"/>
         </w:rPr>
-        <w:t>advice, report an issue, random questions, etc.),</w:t>
-      </w:r>
-      <w:r>
-        <w:rPr>
-          <w:sz w:val="20"/>
-          <w:szCs w:val="20"/>
-        </w:rPr>
-        <w:t xml:space="preserve"> and write the content of your message. After that, by clicking on Submit, this message will be sent to the relevant people (Admin and/or Maintainers)</w:t>
+        <w:t>advice, report an issue, random questions, etc.), and write the content of your message. After that, by clicking on Submit, this message will be sent to the relevant people (Admin and/or Maintainers)</w:t>
       </w:r>
     </w:p>
     <w:p>
@@ -9369,6 +8900,7 @@
       </w:pPr>
       <w:r>
         <w:rPr>
+          <w:noProof/>
           <w:sz w:val="20"/>
           <w:szCs w:val="20"/>
         </w:rPr>
@@ -9460,35 +8992,7 @@
           <w:sz w:val="20"/>
           <w:szCs w:val="20"/>
         </w:rPr>
-        <w:t xml:space="preserve">If you want to see all </w:t>
-      </w:r>
-      <w:r>
-        <w:rPr>
-          <w:sz w:val="20"/>
-          <w:szCs w:val="20"/>
-        </w:rPr>
-        <w:t>FAQ</w:t>
-      </w:r>
-      <w:r>
-        <w:rPr>
-          <w:sz w:val="20"/>
-          <w:szCs w:val="20"/>
-        </w:rPr>
-        <w:t xml:space="preserve">, you’ll need to go to the </w:t>
-      </w:r>
-      <w:r>
-        <w:rPr>
-          <w:sz w:val="20"/>
-          <w:szCs w:val="20"/>
-        </w:rPr>
-        <w:t xml:space="preserve">FAQ </w:t>
-      </w:r>
-      <w:r>
-        <w:rPr>
-          <w:sz w:val="20"/>
-          <w:szCs w:val="20"/>
-        </w:rPr>
-        <w:t>page.</w:t>
+        <w:t>If you want to see all FAQ, you’ll need to go to the FAQ page.</w:t>
       </w:r>
     </w:p>
     <w:p>
@@ -9535,31 +9039,7 @@
         <w:rPr>
           <w:noProof/>
         </w:rPr>
-        <w:t>When clicking on “</w:t>
-      </w:r>
-      <w:r>
-        <w:rPr>
-          <w:noProof/>
-        </w:rPr>
-        <w:t>FAQ</w:t>
-      </w:r>
-      <w:r>
-        <w:rPr>
-          <w:noProof/>
-        </w:rPr>
-        <w:t xml:space="preserve">”, The page down below will be opened and you’ll be able to read </w:t>
-      </w:r>
-      <w:r>
-        <w:rPr>
-          <w:noProof/>
-        </w:rPr>
-        <w:t>all the Q&amp;A that have been asked the most</w:t>
-      </w:r>
-      <w:r>
-        <w:rPr>
-          <w:noProof/>
-        </w:rPr>
-        <w:t>.</w:t>
+        <w:t>When clicking on “FAQ”, The page down below will be opened and you’ll be able to read all the Q&amp;A that have been asked the most.</w:t>
       </w:r>
     </w:p>
     <w:p>
@@ -9593,6 +9073,7 @@
         <w:rPr>
           <w:b/>
           <w:bCs/>
+          <w:noProof/>
           <w:sz w:val="20"/>
           <w:szCs w:val="20"/>
         </w:rPr>
@@ -9822,6 +9303,7 @@
       <w:r>
         <w:rPr>
           <w:rFonts w:ascii="CMBX10" w:hAnsi="CMBX10" w:cs="CMBX10"/>
+          <w:noProof/>
           <w:sz w:val="20"/>
           <w:szCs w:val="20"/>
         </w:rPr>
@@ -9898,27 +9380,7 @@
           <w:szCs w:val="20"/>
           <w:u w:val="single"/>
         </w:rPr>
-        <w:t>Admin C</w:t>
-      </w:r>
-      <w:r>
-        <w:rPr>
-          <w:b/>
-          <w:bCs/>
-          <w:sz w:val="20"/>
-          <w:szCs w:val="20"/>
-          <w:u w:val="single"/>
-        </w:rPr>
-        <w:t>apabilities</w:t>
-      </w:r>
-      <w:r>
-        <w:rPr>
-          <w:b/>
-          <w:bCs/>
-          <w:sz w:val="20"/>
-          <w:szCs w:val="20"/>
-          <w:u w:val="single"/>
-        </w:rPr>
-        <w:t xml:space="preserve"> In The System</w:t>
+        <w:t>Admin Capabilities In The System</w:t>
       </w:r>
     </w:p>
     <w:p>
@@ -9946,14 +9408,7 @@
           <w:sz w:val="20"/>
           <w:szCs w:val="20"/>
         </w:rPr>
-        <w:t>menu on the top-left side of the screen</w:t>
-      </w:r>
-      <w:r>
-        <w:rPr>
-          <w:sz w:val="20"/>
-          <w:szCs w:val="20"/>
-        </w:rPr>
-        <w:t xml:space="preserve"> has 2 more options: </w:t>
+        <w:t xml:space="preserve">menu on the top-left side of the screen has 2 more options: </w:t>
       </w:r>
       <w:r>
         <w:rPr>
@@ -10197,6 +9652,7 @@
         <w:rPr>
           <w:b/>
           <w:bCs/>
+          <w:noProof/>
           <w:sz w:val="20"/>
           <w:szCs w:val="20"/>
         </w:rPr>
@@ -10671,16 +10127,7 @@
         <w:t>2</w:t>
       </w:r>
       <w:r>
-        <w:t>.</w:t>
-      </w:r>
-      <w:r>
-        <w:t>4</w:t>
-      </w:r>
-      <w:r>
-        <w:t xml:space="preserve">.1 </w:t>
-      </w:r>
-      <w:r>
-        <w:t>Technical Specifications</w:t>
+        <w:t>.4.1 Technical Specifications</w:t>
       </w:r>
       <w:bookmarkEnd w:id="11"/>
     </w:p>
@@ -10828,10 +10275,7 @@
         <w:t>2</w:t>
       </w:r>
       <w:r>
-        <w:t xml:space="preserve"> </w:t>
-      </w:r>
-      <w:r>
-        <w:t>Acknowledgments</w:t>
+        <w:t xml:space="preserve"> Acknowledgments</w:t>
       </w:r>
       <w:bookmarkEnd w:id="12"/>
     </w:p>
@@ -10887,21 +10331,7 @@
           <w:sz w:val="20"/>
           <w:szCs w:val="20"/>
         </w:rPr>
-        <w:t>BGU’s chemistry department and</w:t>
-      </w:r>
-      <w:r>
-        <w:rPr>
-          <w:sz w:val="20"/>
-          <w:szCs w:val="20"/>
-        </w:rPr>
-        <w:t xml:space="preserve"> Akabayov Research Laboratories</w:t>
-      </w:r>
-      <w:r>
-        <w:rPr>
-          <w:sz w:val="20"/>
-          <w:szCs w:val="20"/>
-        </w:rPr>
-        <w:t>.</w:t>
+        <w:t>BGU’s chemistry department and Akabayov Research Laboratories.</w:t>
       </w:r>
     </w:p>
     <w:p>
@@ -10928,10 +10358,7 @@
         <w:t>3</w:t>
       </w:r>
       <w:r>
-        <w:t xml:space="preserve"> </w:t>
-      </w:r>
-      <w:r>
-        <w:t>Contact Information</w:t>
+        <w:t xml:space="preserve"> Contact Information</w:t>
       </w:r>
       <w:bookmarkEnd w:id="13"/>
     </w:p>
@@ -10987,21 +10414,7 @@
           <w:sz w:val="20"/>
           <w:szCs w:val="20"/>
         </w:rPr>
-        <w:t>[</w:t>
-      </w:r>
-      <w:r>
-        <w:rPr>
-          <w:sz w:val="20"/>
-          <w:szCs w:val="20"/>
-        </w:rPr>
-        <w:t>Maintainers</w:t>
-      </w:r>
-      <w:r>
-        <w:rPr>
-          <w:sz w:val="20"/>
-          <w:szCs w:val="20"/>
-        </w:rPr>
-        <w:t xml:space="preserve"> Emails…]</w:t>
+        <w:t>[Maintainers Emails…]</w:t>
       </w:r>
     </w:p>
     <w:p>
@@ -11605,14 +11018,7 @@
           <w:sz w:val="20"/>
           <w:szCs w:val="20"/>
         </w:rPr>
-        <w:t xml:space="preserve">If you wish to change the way the frontend side calls an api or add a new api call </w:t>
-      </w:r>
-      <w:r>
-        <w:rPr>
-          <w:sz w:val="20"/>
-          <w:szCs w:val="20"/>
-        </w:rPr>
-        <w:t>– there you’ll be able to find what you’re looking for.</w:t>
+        <w:t>If you wish to change the way the frontend side calls an api or add a new api call – there you’ll be able to find what you’re looking for.</w:t>
       </w:r>
     </w:p>
     <w:p>
@@ -11703,14 +11109,7 @@
           <w:sz w:val="20"/>
           <w:szCs w:val="20"/>
         </w:rPr>
-        <w:t xml:space="preserve">s in the system </w:t>
-      </w:r>
-      <w:r>
-        <w:rPr>
-          <w:sz w:val="20"/>
-          <w:szCs w:val="20"/>
-        </w:rPr>
-        <w:t>– there you’ll be able to find what you’re looking for.</w:t>
+        <w:t>s in the system – there you’ll be able to find what you’re looking for.</w:t>
       </w:r>
     </w:p>
     <w:p>
@@ -11855,23 +11254,13 @@
           <w:u w:val="single"/>
         </w:rPr>
       </w:pPr>
-      <w:proofErr w:type="spellStart"/>
       <w:r>
         <w:rPr>
           <w:sz w:val="20"/>
           <w:szCs w:val="20"/>
           <w:u w:val="single"/>
         </w:rPr>
-        <w:t>Venv</w:t>
-      </w:r>
-      <w:proofErr w:type="spellEnd"/>
-      <w:r>
-        <w:rPr>
-          <w:sz w:val="20"/>
-          <w:szCs w:val="20"/>
-          <w:u w:val="single"/>
-        </w:rPr>
-        <w:t xml:space="preserve"> folder</w:t>
+        <w:t>Venv folder</w:t>
       </w:r>
     </w:p>
     <w:p>
@@ -11890,14 +11279,7 @@
           <w:sz w:val="20"/>
           <w:szCs w:val="20"/>
         </w:rPr>
-        <w:t>This folder contains all the settings</w:t>
-      </w:r>
-      <w:r>
-        <w:rPr>
-          <w:sz w:val="20"/>
-          <w:szCs w:val="20"/>
-        </w:rPr>
-        <w:t xml:space="preserve"> of the </w:t>
+        <w:t xml:space="preserve">This folder contains all the settings of the </w:t>
       </w:r>
       <w:r>
         <w:rPr>
@@ -11911,14 +11293,7 @@
           <w:sz w:val="20"/>
           <w:szCs w:val="20"/>
         </w:rPr>
-        <w:t xml:space="preserve"> virtual environment</w:t>
-      </w:r>
-      <w:r>
-        <w:rPr>
-          <w:sz w:val="20"/>
-          <w:szCs w:val="20"/>
-        </w:rPr>
-        <w:t>.</w:t>
+        <w:t xml:space="preserve"> virtual environment.</w:t>
       </w:r>
     </w:p>
     <w:p>
@@ -12066,7 +11441,7 @@
           <w:sz w:val="32"/>
           <w:szCs w:val="32"/>
         </w:rPr>
-        <w:t>.</w:t>
+        <w:t>.2</w:t>
       </w:r>
       <w:r>
         <w:rPr>
@@ -12075,7 +11450,7 @@
           <w:sz w:val="32"/>
           <w:szCs w:val="32"/>
         </w:rPr>
-        <w:t>2</w:t>
+        <w:tab/>
       </w:r>
       <w:r>
         <w:rPr>
@@ -12084,43 +11459,7 @@
           <w:sz w:val="32"/>
           <w:szCs w:val="32"/>
         </w:rPr>
-        <w:tab/>
-      </w:r>
-      <w:r>
-        <w:rPr>
-          <w:rFonts w:asciiTheme="minorBidi" w:hAnsiTheme="minorBidi" w:cstheme="minorBidi"/>
-          <w:noProof/>
-          <w:sz w:val="32"/>
-          <w:szCs w:val="32"/>
-        </w:rPr>
-        <w:t>Front</w:t>
-      </w:r>
-      <w:r>
-        <w:rPr>
-          <w:rFonts w:asciiTheme="minorBidi" w:hAnsiTheme="minorBidi" w:cstheme="minorBidi"/>
-          <w:noProof/>
-          <w:sz w:val="32"/>
-          <w:szCs w:val="32"/>
-        </w:rPr>
-        <w:t>end Mai</w:t>
-      </w:r>
-      <w:r>
-        <w:rPr>
-          <w:rFonts w:asciiTheme="minorBidi" w:hAnsiTheme="minorBidi" w:cstheme="minorBidi"/>
-          <w:noProof/>
-          <w:sz w:val="32"/>
-          <w:szCs w:val="32"/>
-        </w:rPr>
-        <w:t>n</w:t>
-      </w:r>
-      <w:r>
-        <w:rPr>
-          <w:rFonts w:asciiTheme="minorBidi" w:hAnsiTheme="minorBidi" w:cstheme="minorBidi"/>
-          <w:noProof/>
-          <w:sz w:val="32"/>
-          <w:szCs w:val="32"/>
-        </w:rPr>
-        <w:t>tenance</w:t>
+        <w:t>Frontend Maintenance</w:t>
       </w:r>
       <w:bookmarkEnd w:id="17"/>
     </w:p>
@@ -12139,35 +11478,7 @@
           <w:sz w:val="20"/>
           <w:szCs w:val="20"/>
         </w:rPr>
-        <w:t xml:space="preserve">All of the content of the </w:t>
-      </w:r>
-      <w:r>
-        <w:rPr>
-          <w:sz w:val="20"/>
-          <w:szCs w:val="20"/>
-        </w:rPr>
-        <w:t>frontend</w:t>
-      </w:r>
-      <w:r>
-        <w:rPr>
-          <w:sz w:val="20"/>
-          <w:szCs w:val="20"/>
-        </w:rPr>
-        <w:t xml:space="preserve"> is located in the project in a folder named “</w:t>
-      </w:r>
-      <w:r>
-        <w:rPr>
-          <w:sz w:val="20"/>
-          <w:szCs w:val="20"/>
-        </w:rPr>
-        <w:t>Client</w:t>
-      </w:r>
-      <w:r>
-        <w:rPr>
-          <w:sz w:val="20"/>
-          <w:szCs w:val="20"/>
-        </w:rPr>
-        <w:t>”.</w:t>
+        <w:t>All of the content of the frontend is located in the project in a folder named “Client”.</w:t>
       </w:r>
     </w:p>
     <w:p>
@@ -12204,23 +11515,13 @@
           <w:u w:val="single"/>
         </w:rPr>
       </w:pPr>
-      <w:proofErr w:type="gramStart"/>
       <w:r>
         <w:rPr>
           <w:sz w:val="20"/>
           <w:szCs w:val="20"/>
           <w:u w:val="single"/>
         </w:rPr>
-        <w:t>.next</w:t>
-      </w:r>
-      <w:proofErr w:type="gramEnd"/>
-      <w:r>
-        <w:rPr>
-          <w:sz w:val="20"/>
-          <w:szCs w:val="20"/>
-          <w:u w:val="single"/>
-        </w:rPr>
-        <w:t xml:space="preserve">, </w:t>
+        <w:t xml:space="preserve">.next, </w:t>
       </w:r>
       <w:r>
         <w:rPr>
@@ -12271,58 +11572,7 @@
           <w:sz w:val="20"/>
           <w:szCs w:val="20"/>
         </w:rPr>
-        <w:t xml:space="preserve">All of these </w:t>
-      </w:r>
-      <w:r>
-        <w:rPr>
-          <w:sz w:val="20"/>
-          <w:szCs w:val="20"/>
-        </w:rPr>
-        <w:t>folder</w:t>
-      </w:r>
-      <w:r>
-        <w:rPr>
-          <w:sz w:val="20"/>
-          <w:szCs w:val="20"/>
-        </w:rPr>
-        <w:t>s</w:t>
-      </w:r>
-      <w:r>
-        <w:rPr>
-          <w:sz w:val="20"/>
-          <w:szCs w:val="20"/>
-        </w:rPr>
-        <w:t xml:space="preserve"> </w:t>
-      </w:r>
-      <w:proofErr w:type="gramStart"/>
-      <w:r>
-        <w:rPr>
-          <w:sz w:val="20"/>
-          <w:szCs w:val="20"/>
-        </w:rPr>
-        <w:t>contains</w:t>
-      </w:r>
-      <w:proofErr w:type="gramEnd"/>
-      <w:r>
-        <w:rPr>
-          <w:sz w:val="20"/>
-          <w:szCs w:val="20"/>
-        </w:rPr>
-        <w:t xml:space="preserve"> all the settings of </w:t>
-      </w:r>
-      <w:r>
-        <w:rPr>
-          <w:sz w:val="20"/>
-          <w:szCs w:val="20"/>
-        </w:rPr>
-        <w:t>React JS application</w:t>
-      </w:r>
-      <w:r>
-        <w:rPr>
-          <w:sz w:val="20"/>
-          <w:szCs w:val="20"/>
-        </w:rPr>
-        <w:t>.</w:t>
+        <w:t>All of these folders contains all the settings of React JS application.</w:t>
       </w:r>
     </w:p>
     <w:p>
@@ -12400,23 +11650,7 @@
           <w:sz w:val="20"/>
           <w:szCs w:val="20"/>
         </w:rPr>
-        <w:t xml:space="preserve">“little” components that appears </w:t>
-      </w:r>
-      <w:proofErr w:type="gramStart"/>
-      <w:r>
-        <w:rPr>
-          <w:sz w:val="20"/>
-          <w:szCs w:val="20"/>
-        </w:rPr>
-        <w:t>in</w:t>
-      </w:r>
-      <w:proofErr w:type="gramEnd"/>
-      <w:r>
-        <w:rPr>
-          <w:sz w:val="20"/>
-          <w:szCs w:val="20"/>
-        </w:rPr>
-        <w:t xml:space="preserve"> the website.</w:t>
+        <w:t>“little” components that appears in the website.</w:t>
       </w:r>
     </w:p>
     <w:p>
@@ -12558,21 +11792,12 @@
         </w:rPr>
         <w:t xml:space="preserve">are </w:t>
       </w:r>
-      <w:proofErr w:type="gramStart"/>
-      <w:r>
-        <w:rPr>
-          <w:sz w:val="20"/>
-          <w:szCs w:val="20"/>
-        </w:rPr>
-        <w:t>in</w:t>
-      </w:r>
-      <w:proofErr w:type="gramEnd"/>
-      <w:r>
-        <w:rPr>
-          <w:sz w:val="20"/>
-          <w:szCs w:val="20"/>
-        </w:rPr>
-        <w:t xml:space="preserve"> the website.</w:t>
+      <w:r>
+        <w:rPr>
+          <w:sz w:val="20"/>
+          <w:szCs w:val="20"/>
+        </w:rPr>
+        <w:t>in the website.</w:t>
       </w:r>
     </w:p>
     <w:p>
@@ -12663,23 +11888,7 @@
           <w:sz w:val="20"/>
           <w:szCs w:val="20"/>
         </w:rPr>
-        <w:t>This folder contains only one “.</w:t>
-      </w:r>
-      <w:proofErr w:type="spellStart"/>
-      <w:r>
-        <w:rPr>
-          <w:sz w:val="20"/>
-          <w:szCs w:val="20"/>
-        </w:rPr>
-        <w:t>css</w:t>
-      </w:r>
-      <w:proofErr w:type="spellEnd"/>
-      <w:r>
-        <w:rPr>
-          <w:sz w:val="20"/>
-          <w:szCs w:val="20"/>
-        </w:rPr>
-        <w:t>” file.</w:t>
+        <w:t>This folder contains only one “.css” file.</w:t>
       </w:r>
     </w:p>
     <w:p>
@@ -12749,7 +11958,7 @@
           <w:sz w:val="32"/>
           <w:szCs w:val="32"/>
         </w:rPr>
-        <w:t>3.</w:t>
+        <w:t>3.3</w:t>
       </w:r>
       <w:r>
         <w:rPr>
@@ -12758,7 +11967,7 @@
           <w:sz w:val="32"/>
           <w:szCs w:val="32"/>
         </w:rPr>
-        <w:t>3</w:t>
+        <w:tab/>
       </w:r>
       <w:r>
         <w:rPr>
@@ -12767,25 +11976,7 @@
           <w:sz w:val="32"/>
           <w:szCs w:val="32"/>
         </w:rPr>
-        <w:tab/>
-      </w:r>
-      <w:r>
-        <w:rPr>
-          <w:rFonts w:asciiTheme="minorBidi" w:hAnsiTheme="minorBidi" w:cstheme="minorBidi"/>
-          <w:noProof/>
-          <w:sz w:val="32"/>
-          <w:szCs w:val="32"/>
-        </w:rPr>
-        <w:t>Usability</w:t>
-      </w:r>
-      <w:r>
-        <w:rPr>
-          <w:rFonts w:asciiTheme="minorBidi" w:hAnsiTheme="minorBidi" w:cstheme="minorBidi"/>
-          <w:noProof/>
-          <w:sz w:val="32"/>
-          <w:szCs w:val="32"/>
-        </w:rPr>
-        <w:t xml:space="preserve"> Maintenance</w:t>
+        <w:t>Usability Maintenance</w:t>
       </w:r>
       <w:bookmarkEnd w:id="18"/>
     </w:p>
@@ -18009,6 +17200,7 @@
   <w:style w:type="character" w:default="1" w:styleId="DefaultParagraphFont">
     <w:name w:val="Default Paragraph Font"/>
     <w:uiPriority w:val="1"/>
+    <w:semiHidden/>
     <w:unhideWhenUsed/>
   </w:style>
   <w:style w:type="table" w:default="1" w:styleId="TableNormal">

</xml_diff>